<commit_message>
FW ATmega introduzione sensore anteriore VL53L0X rimozione di quello digitale rimosso ritorno a tempo della distanza Lidar 'mis'
FW Wemos
rimossa chiamata a tempo della posizione comando '>p'
</commit_message>
<xml_diff>
--- a/00_doc/docUsoCostruzione/00_parteElettrica.docx
+++ b/00_doc/docUsoCostruzione/00_parteElettrica.docx
@@ -18,6 +18,345 @@
     </w:p>
     <w:p>
       <w:pPr>
+        <w:rPr>
+          <w:lang w:val="it-IT"/>
+        </w:rPr>
+      </w:pPr>
+      <w:bookmarkStart w:id="0" w:name="_GoBack"/>
+      <w:bookmarkEnd w:id="0"/>
+    </w:p>
+    <w:tbl>
+      <w:tblPr>
+        <w:tblStyle w:val="Grigliatabella"/>
+        <w:tblW w:w="9322" w:type="dxa"/>
+        <w:tblLook w:val="04A0" w:firstRow="1" w:lastRow="0" w:firstColumn="1" w:lastColumn="0" w:noHBand="0" w:noVBand="1"/>
+      </w:tblPr>
+      <w:tblGrid>
+        <w:gridCol w:w="1101"/>
+        <w:gridCol w:w="1842"/>
+        <w:gridCol w:w="6379"/>
+      </w:tblGrid>
+      <w:tr>
+        <w:tc>
+          <w:tcPr>
+            <w:tcW w:w="9322" w:type="dxa"/>
+            <w:gridSpan w:val="3"/>
+          </w:tcPr>
+          <w:p>
+            <w:pPr>
+              <w:rPr>
+                <w:rFonts w:ascii="Calibri Light" w:hAnsi="Calibri Light"/>
+              </w:rPr>
+            </w:pPr>
+            <w:proofErr w:type="spellStart"/>
+            <w:r>
+              <w:rPr>
+                <w:rFonts w:ascii="Calibri Light" w:hAnsi="Calibri Light"/>
+              </w:rPr>
+              <w:t>Tabella</w:t>
+            </w:r>
+            <w:proofErr w:type="spellEnd"/>
+            <w:r>
+              <w:rPr>
+                <w:rFonts w:ascii="Calibri Light" w:hAnsi="Calibri Light"/>
+              </w:rPr>
+              <w:t xml:space="preserve"> aggiornamenti</w:t>
+            </w:r>
+          </w:p>
+        </w:tc>
+      </w:tr>
+      <w:tr>
+        <w:tc>
+          <w:tcPr>
+            <w:tcW w:w="1101" w:type="dxa"/>
+          </w:tcPr>
+          <w:p>
+            <w:pPr>
+              <w:rPr>
+                <w:rFonts w:ascii="Calibri Light" w:hAnsi="Calibri Light"/>
+              </w:rPr>
+            </w:pPr>
+            <w:r>
+              <w:rPr>
+                <w:rFonts w:ascii="Calibri Light" w:hAnsi="Calibri Light"/>
+              </w:rPr>
+              <w:t>data</w:t>
+            </w:r>
+          </w:p>
+        </w:tc>
+        <w:tc>
+          <w:tcPr>
+            <w:tcW w:w="1842" w:type="dxa"/>
+          </w:tcPr>
+          <w:p>
+            <w:pPr>
+              <w:rPr>
+                <w:rFonts w:ascii="Calibri Light" w:hAnsi="Calibri Light"/>
+              </w:rPr>
+            </w:pPr>
+            <w:proofErr w:type="spellStart"/>
+            <w:r>
+              <w:rPr>
+                <w:rFonts w:ascii="Calibri Light" w:hAnsi="Calibri Light"/>
+              </w:rPr>
+              <w:t>autore</w:t>
+            </w:r>
+            <w:proofErr w:type="spellEnd"/>
+          </w:p>
+        </w:tc>
+        <w:tc>
+          <w:tcPr>
+            <w:tcW w:w="6379" w:type="dxa"/>
+          </w:tcPr>
+          <w:p>
+            <w:pPr>
+              <w:rPr>
+                <w:rFonts w:ascii="Calibri Light" w:hAnsi="Calibri Light"/>
+              </w:rPr>
+            </w:pPr>
+            <w:proofErr w:type="spellStart"/>
+            <w:r>
+              <w:rPr>
+                <w:rFonts w:ascii="Calibri Light" w:hAnsi="Calibri Light"/>
+              </w:rPr>
+              <w:t>modifica</w:t>
+            </w:r>
+            <w:proofErr w:type="spellEnd"/>
+          </w:p>
+        </w:tc>
+      </w:tr>
+      <w:tr>
+        <w:tc>
+          <w:tcPr>
+            <w:tcW w:w="1101" w:type="dxa"/>
+          </w:tcPr>
+          <w:p>
+            <w:pPr>
+              <w:rPr>
+                <w:rFonts w:ascii="Calibri Light" w:hAnsi="Calibri Light"/>
+              </w:rPr>
+            </w:pPr>
+          </w:p>
+        </w:tc>
+        <w:tc>
+          <w:tcPr>
+            <w:tcW w:w="1842" w:type="dxa"/>
+          </w:tcPr>
+          <w:p>
+            <w:pPr>
+              <w:rPr>
+                <w:rFonts w:ascii="Calibri Light" w:hAnsi="Calibri Light"/>
+              </w:rPr>
+            </w:pPr>
+          </w:p>
+        </w:tc>
+        <w:tc>
+          <w:tcPr>
+            <w:tcW w:w="6379" w:type="dxa"/>
+          </w:tcPr>
+          <w:p>
+            <w:pPr>
+              <w:rPr>
+                <w:rFonts w:ascii="Calibri Light" w:hAnsi="Calibri Light"/>
+              </w:rPr>
+            </w:pPr>
+          </w:p>
+        </w:tc>
+      </w:tr>
+      <w:tr>
+        <w:tc>
+          <w:tcPr>
+            <w:tcW w:w="1101" w:type="dxa"/>
+          </w:tcPr>
+          <w:p>
+            <w:pPr>
+              <w:rPr>
+                <w:rFonts w:ascii="Calibri Light" w:hAnsi="Calibri Light"/>
+              </w:rPr>
+            </w:pPr>
+          </w:p>
+        </w:tc>
+        <w:tc>
+          <w:tcPr>
+            <w:tcW w:w="1842" w:type="dxa"/>
+          </w:tcPr>
+          <w:p>
+            <w:pPr>
+              <w:rPr>
+                <w:rFonts w:ascii="Calibri Light" w:hAnsi="Calibri Light"/>
+              </w:rPr>
+            </w:pPr>
+          </w:p>
+        </w:tc>
+        <w:tc>
+          <w:tcPr>
+            <w:tcW w:w="6379" w:type="dxa"/>
+          </w:tcPr>
+          <w:p>
+            <w:pPr>
+              <w:rPr>
+                <w:rFonts w:ascii="Calibri Light" w:hAnsi="Calibri Light"/>
+              </w:rPr>
+            </w:pPr>
+          </w:p>
+        </w:tc>
+      </w:tr>
+      <w:tr>
+        <w:tc>
+          <w:tcPr>
+            <w:tcW w:w="1101" w:type="dxa"/>
+          </w:tcPr>
+          <w:p>
+            <w:pPr>
+              <w:rPr>
+                <w:rFonts w:ascii="Calibri Light" w:hAnsi="Calibri Light"/>
+              </w:rPr>
+            </w:pPr>
+          </w:p>
+        </w:tc>
+        <w:tc>
+          <w:tcPr>
+            <w:tcW w:w="1842" w:type="dxa"/>
+          </w:tcPr>
+          <w:p>
+            <w:pPr>
+              <w:rPr>
+                <w:rFonts w:ascii="Calibri Light" w:hAnsi="Calibri Light"/>
+              </w:rPr>
+            </w:pPr>
+          </w:p>
+        </w:tc>
+        <w:tc>
+          <w:tcPr>
+            <w:tcW w:w="6379" w:type="dxa"/>
+          </w:tcPr>
+          <w:p>
+            <w:pPr>
+              <w:rPr>
+                <w:rFonts w:ascii="Calibri Light" w:hAnsi="Calibri Light"/>
+              </w:rPr>
+            </w:pPr>
+          </w:p>
+        </w:tc>
+      </w:tr>
+      <w:tr>
+        <w:tc>
+          <w:tcPr>
+            <w:tcW w:w="1101" w:type="dxa"/>
+          </w:tcPr>
+          <w:p>
+            <w:pPr>
+              <w:rPr>
+                <w:rFonts w:ascii="Calibri Light" w:hAnsi="Calibri Light"/>
+              </w:rPr>
+            </w:pPr>
+          </w:p>
+        </w:tc>
+        <w:tc>
+          <w:tcPr>
+            <w:tcW w:w="1842" w:type="dxa"/>
+          </w:tcPr>
+          <w:p>
+            <w:pPr>
+              <w:rPr>
+                <w:rFonts w:ascii="Calibri Light" w:hAnsi="Calibri Light"/>
+              </w:rPr>
+            </w:pPr>
+          </w:p>
+        </w:tc>
+        <w:tc>
+          <w:tcPr>
+            <w:tcW w:w="6379" w:type="dxa"/>
+          </w:tcPr>
+          <w:p>
+            <w:pPr>
+              <w:rPr>
+                <w:rFonts w:ascii="Calibri Light" w:hAnsi="Calibri Light"/>
+              </w:rPr>
+            </w:pPr>
+          </w:p>
+        </w:tc>
+      </w:tr>
+      <w:tr>
+        <w:tc>
+          <w:tcPr>
+            <w:tcW w:w="1101" w:type="dxa"/>
+          </w:tcPr>
+          <w:p>
+            <w:pPr>
+              <w:rPr>
+                <w:rFonts w:ascii="Calibri Light" w:hAnsi="Calibri Light"/>
+              </w:rPr>
+            </w:pPr>
+          </w:p>
+        </w:tc>
+        <w:tc>
+          <w:tcPr>
+            <w:tcW w:w="1842" w:type="dxa"/>
+          </w:tcPr>
+          <w:p>
+            <w:pPr>
+              <w:rPr>
+                <w:rFonts w:ascii="Calibri Light" w:hAnsi="Calibri Light"/>
+              </w:rPr>
+            </w:pPr>
+          </w:p>
+        </w:tc>
+        <w:tc>
+          <w:tcPr>
+            <w:tcW w:w="6379" w:type="dxa"/>
+          </w:tcPr>
+          <w:p>
+            <w:pPr>
+              <w:rPr>
+                <w:rFonts w:ascii="Calibri Light" w:hAnsi="Calibri Light"/>
+              </w:rPr>
+            </w:pPr>
+          </w:p>
+        </w:tc>
+      </w:tr>
+      <w:tr>
+        <w:tc>
+          <w:tcPr>
+            <w:tcW w:w="1101" w:type="dxa"/>
+          </w:tcPr>
+          <w:p>
+            <w:pPr>
+              <w:rPr>
+                <w:rFonts w:ascii="Calibri Light" w:hAnsi="Calibri Light"/>
+              </w:rPr>
+            </w:pPr>
+          </w:p>
+        </w:tc>
+        <w:tc>
+          <w:tcPr>
+            <w:tcW w:w="1842" w:type="dxa"/>
+          </w:tcPr>
+          <w:p>
+            <w:pPr>
+              <w:rPr>
+                <w:rFonts w:ascii="Calibri Light" w:hAnsi="Calibri Light"/>
+              </w:rPr>
+            </w:pPr>
+          </w:p>
+        </w:tc>
+        <w:tc>
+          <w:tcPr>
+            <w:tcW w:w="6379" w:type="dxa"/>
+          </w:tcPr>
+          <w:p>
+            <w:pPr>
+              <w:rPr>
+                <w:rFonts w:ascii="Calibri Light" w:hAnsi="Calibri Light"/>
+              </w:rPr>
+            </w:pPr>
+          </w:p>
+        </w:tc>
+      </w:tr>
+    </w:tbl>
+    <w:p>
+      <w:pPr>
+        <w:pStyle w:val="Titolo2"/>
         <w:rPr>
           <w:lang w:val="it-IT"/>
         </w:rPr>
@@ -3665,6 +4004,7 @@
                 <w:sz w:val="21"/>
                 <w:szCs w:val="21"/>
               </w:rPr>
+              <w:lastRenderedPageBreak/>
               <w:t xml:space="preserve">14 </w:t>
             </w:r>
           </w:p>
@@ -4348,7 +4688,6 @@
                 <w:sz w:val="21"/>
                 <w:szCs w:val="21"/>
               </w:rPr>
-              <w:lastRenderedPageBreak/>
               <w:t xml:space="preserve">IO15(CS) </w:t>
             </w:r>
           </w:p>
@@ -4370,7 +4709,6 @@
                 <w:sz w:val="21"/>
                 <w:szCs w:val="21"/>
               </w:rPr>
-              <w:lastRenderedPageBreak/>
               <w:t xml:space="preserve">SPI </w:t>
             </w:r>
             <w:proofErr w:type="gramStart"/>
@@ -4681,7 +5019,7 @@
                 <w:szCs w:val="21"/>
               </w:rPr>
             </w:pPr>
-            <w:bookmarkStart w:id="0" w:name="_Hlk522280852"/>
+            <w:bookmarkStart w:id="1" w:name="_Hlk522280852"/>
             <w:r>
               <w:rPr>
                 <w:rFonts w:ascii="Calibri" w:hAnsi="Calibri" w:cs="Calibri"/>
@@ -5279,6 +5617,7 @@
                 <w:sz w:val="21"/>
                 <w:szCs w:val="21"/>
               </w:rPr>
+              <w:lastRenderedPageBreak/>
               <w:t xml:space="preserve">I2S </w:t>
             </w:r>
             <w:proofErr w:type="gramStart"/>
@@ -5422,7 +5761,7 @@
           </w:p>
         </w:tc>
       </w:tr>
-      <w:bookmarkEnd w:id="0"/>
+      <w:bookmarkEnd w:id="1"/>
     </w:tbl>
     <w:p>
       <w:pPr>
@@ -5600,7 +5939,6 @@
                 <w:sz w:val="24"/>
                 <w:szCs w:val="24"/>
               </w:rPr>
-              <w:lastRenderedPageBreak/>
               <w:t xml:space="preserve">Used for </w:t>
             </w:r>
           </w:p>
@@ -16568,7 +16906,6 @@
 
 <file path=word/footer2.xml><?xml version="1.0" encoding="utf-8"?>
 <w:ftr xmlns:wpc="http://schemas.microsoft.com/office/word/2010/wordprocessingCanvas" xmlns:cx="http://schemas.microsoft.com/office/drawing/2014/chartex" xmlns:cx1="http://schemas.microsoft.com/office/drawing/2015/9/8/chartex" xmlns:cx2="http://schemas.microsoft.com/office/drawing/2015/10/21/chartex" xmlns:cx3="http://schemas.microsoft.com/office/drawing/2016/5/9/chartex" xmlns:cx4="http://schemas.microsoft.com/office/drawing/2016/5/10/chartex" xmlns:cx5="http://schemas.microsoft.com/office/drawing/2016/5/11/chartex" xmlns:cx6="http://schemas.microsoft.com/office/drawing/2016/5/12/chartex" xmlns:cx7="http://schemas.microsoft.com/office/drawing/2016/5/13/chartex" xmlns:cx8="http://schemas.microsoft.com/office/drawing/2016/5/14/chartex" xmlns:mc="http://schemas.openxmlformats.org/markup-compatibility/2006" xmlns:aink="http://schemas.microsoft.com/office/drawing/2016/ink" xmlns:am3d="http://schemas.microsoft.com/office/drawing/2017/model3d" xmlns:o="urn:schemas-microsoft-com:office:office" xmlns:r="http://schemas.openxmlformats.org/officeDocument/2006/relationships" xmlns:m="http://schemas.openxmlformats.org/officeDocument/2006/math" xmlns:v="urn:schemas-microsoft-com:vml" xmlns:wp14="http://schemas.microsoft.com/office/word/2010/wordprocessingDrawing" xmlns:wp="http://schemas.openxmlformats.org/drawingml/2006/wordprocessingDrawing" xmlns:w10="urn:schemas-microsoft-com:office:word" xmlns:w="http://schemas.openxmlformats.org/wordprocessingml/2006/main" xmlns:w14="http://schemas.microsoft.com/office/word/2010/wordml" xmlns:w15="http://schemas.microsoft.com/office/word/2012/wordml" xmlns:w16cid="http://schemas.microsoft.com/office/word/2016/wordml/cid" xmlns:w16se="http://schemas.microsoft.com/office/word/2015/wordml/symex" xmlns:wpg="http://schemas.microsoft.com/office/word/2010/wordprocessingGroup" xmlns:wpi="http://schemas.microsoft.com/office/word/2010/wordprocessingInk" xmlns:wne="http://schemas.microsoft.com/office/word/2006/wordml" xmlns:wps="http://schemas.microsoft.com/office/word/2010/wordprocessingShape" mc:Ignorable="w14 w15 w16se w16cid wp14">
-  <w:bookmarkStart w:id="1" w:name="_GoBack"/>
   <w:p>
     <w:pPr>
       <w:pStyle w:val="Pidipagina"/>
@@ -16660,7 +16997,6 @@
       </w:rPr>
       <w:fldChar w:fldCharType="end"/>
     </w:r>
-    <w:bookmarkEnd w:id="1"/>
   </w:p>
 </w:ftr>
 </file>

</xml_diff>